<commit_message>
Updated Apiary certificate template
</commit_message>
<xml_diff>
--- a/app/server/static/templates/certificates/Apiary.docx
+++ b/app/server/static/templates/certificates/Apiary.docx
@@ -200,44 +200,18 @@
                 <w:spacing w:val="-20"/>
                 <w:sz w:val="20"/>
               </w:rPr>
-              <w:t>d.ClientLastName</w:t>
+              <w:t>d.</w:t>
+            </w:r>
+            <w:r>
+              <w:rPr>
+                <w:rFonts w:ascii="Courier New" w:hAnsi="Courier New"/>
+                <w:spacing w:val="-20"/>
+                <w:sz w:val="20"/>
+              </w:rPr>
+              <w:t>LicenceHolderName</w:t>
             </w:r>
             <w:proofErr w:type="spellEnd"/>
             <w:proofErr w:type="gramEnd"/>
-            <w:r>
-              <w:rPr>
-                <w:rFonts w:ascii="Courier New" w:hAnsi="Courier New"/>
-                <w:spacing w:val="-20"/>
-                <w:sz w:val="20"/>
-              </w:rPr>
-              <w:t>}</w:t>
-            </w:r>
-            <w:r>
-              <w:rPr>
-                <w:rFonts w:ascii="Courier New" w:hAnsi="Courier New"/>
-                <w:spacing w:val="-20"/>
-                <w:sz w:val="20"/>
-              </w:rPr>
-              <w:t xml:space="preserve">, </w:t>
-            </w:r>
-            <w:r>
-              <w:rPr>
-                <w:rFonts w:ascii="Courier New" w:hAnsi="Courier New"/>
-                <w:spacing w:val="-20"/>
-                <w:sz w:val="20"/>
-              </w:rPr>
-              <w:t>{</w:t>
-            </w:r>
-            <w:proofErr w:type="spellStart"/>
-            <w:r>
-              <w:rPr>
-                <w:rFonts w:ascii="Courier New" w:hAnsi="Courier New"/>
-                <w:spacing w:val="-20"/>
-                <w:sz w:val="20"/>
-              </w:rPr>
-              <w:t>d.ClientFirstName</w:t>
-            </w:r>
-            <w:proofErr w:type="spellEnd"/>
             <w:r>
               <w:rPr>
                 <w:rFonts w:ascii="Courier New" w:hAnsi="Courier New"/>
@@ -387,7 +361,15 @@
                 <w:b/>
                 <w:spacing w:val="-20"/>
               </w:rPr>
-              <w:t>d.CompanyName</w:t>
+              <w:t>d.</w:t>
+            </w:r>
+            <w:r>
+              <w:rPr>
+                <w:rFonts w:ascii="Courier New" w:hAnsi="Courier New"/>
+                <w:b/>
+                <w:spacing w:val="-20"/>
+              </w:rPr>
+              <w:t>LicenceHolderCompany</w:t>
             </w:r>
             <w:proofErr w:type="spellEnd"/>
             <w:proofErr w:type="gramEnd"/>
@@ -452,15 +434,8 @@
             <w:r>
               <w:rPr>
                 <w:rFonts w:ascii="Courier New" w:hAnsi="Courier New"/>
-                <w:b/>
-              </w:rPr>
-              <w:tab/>
-            </w:r>
-            <w:r>
-              <w:rPr>
-                <w:rFonts w:ascii="Courier New" w:hAnsi="Courier New"/>
-              </w:rPr>
-              <w:t xml:space="preserve">Phone Number:  </w:t>
+              </w:rPr>
+              <w:t xml:space="preserve">  </w:t>
             </w:r>
           </w:p>
         </w:tc>
@@ -1846,7 +1821,7 @@
         <w:spacing w:val="-20"/>
         <w:sz w:val="22"/>
       </w:rPr>
-      <w:t>2021-03-04</w:t>
+      <w:t>2021-04-08</w:t>
     </w:r>
     <w:r>
       <w:rPr>

</xml_diff>

<commit_message>
Fix missing postal code in apiary certificate
</commit_message>
<xml_diff>
--- a/app/server/static/templates/certificates/Apiary.docx
+++ b/app/server/static/templates/certificates/Apiary.docx
@@ -85,7 +85,6 @@
         </w:rPr>
         <w:t>{</w:t>
       </w:r>
-      <w:proofErr w:type="spellStart"/>
       <w:proofErr w:type="gramEnd"/>
       <w:r>
         <w:rPr>
@@ -103,17 +102,7 @@
           <w:spacing w:val="-20"/>
           <w:sz w:val="20"/>
         </w:rPr>
-        <w:t>BeeKeeperID</w:t>
-      </w:r>
-      <w:proofErr w:type="spellEnd"/>
-      <w:r>
-        <w:rPr>
-          <w:rFonts w:ascii="Courier New" w:hAnsi="Courier New"/>
-          <w:b w:val="0"/>
-          <w:spacing w:val="-20"/>
-          <w:sz w:val="20"/>
-        </w:rPr>
-        <w:t>}</w:t>
+        <w:t>BeeKeeperID}</w:t>
       </w:r>
       <w:r>
         <w:rPr>
@@ -190,28 +179,16 @@
                 <w:spacing w:val="-20"/>
                 <w:sz w:val="20"/>
               </w:rPr>
-              <w:t>{</w:t>
+              <w:t>{d.</w:t>
             </w:r>
-            <w:proofErr w:type="spellStart"/>
-            <w:proofErr w:type="gramStart"/>
             <w:r>
               <w:rPr>
                 <w:rFonts w:ascii="Courier New" w:hAnsi="Courier New"/>
                 <w:spacing w:val="-20"/>
                 <w:sz w:val="20"/>
               </w:rPr>
-              <w:t>d.</w:t>
-            </w:r>
-            <w:r>
-              <w:rPr>
-                <w:rFonts w:ascii="Courier New" w:hAnsi="Courier New"/>
-                <w:spacing w:val="-20"/>
-                <w:sz w:val="20"/>
-              </w:rPr>
               <w:t>LicenceHolderName</w:t>
             </w:r>
-            <w:proofErr w:type="spellEnd"/>
-            <w:proofErr w:type="gramEnd"/>
             <w:r>
               <w:rPr>
                 <w:rFonts w:ascii="Courier New" w:hAnsi="Courier New"/>
@@ -264,27 +241,7 @@
                 <w:spacing w:val="-20"/>
                 <w:sz w:val="20"/>
               </w:rPr>
-              <w:t>{</w:t>
-            </w:r>
-            <w:proofErr w:type="spellStart"/>
-            <w:proofErr w:type="gramStart"/>
-            <w:r>
-              <w:rPr>
-                <w:rFonts w:ascii="Courier New" w:hAnsi="Courier New"/>
-                <w:spacing w:val="-20"/>
-                <w:sz w:val="20"/>
-              </w:rPr>
-              <w:t>d.Phone</w:t>
-            </w:r>
-            <w:proofErr w:type="spellEnd"/>
-            <w:proofErr w:type="gramEnd"/>
-            <w:r>
-              <w:rPr>
-                <w:rFonts w:ascii="Courier New" w:hAnsi="Courier New"/>
-                <w:spacing w:val="-20"/>
-                <w:sz w:val="20"/>
-              </w:rPr>
-              <w:t>}</w:t>
+              <w:t>{d.Phone}</w:t>
             </w:r>
           </w:p>
         </w:tc>
@@ -351,28 +308,16 @@
                 <w:b/>
                 <w:spacing w:val="-20"/>
               </w:rPr>
-              <w:t>{</w:t>
+              <w:t>{d.</w:t>
             </w:r>
-            <w:proofErr w:type="spellStart"/>
-            <w:proofErr w:type="gramStart"/>
             <w:r>
               <w:rPr>
                 <w:rFonts w:ascii="Courier New" w:hAnsi="Courier New"/>
                 <w:b/>
                 <w:spacing w:val="-20"/>
               </w:rPr>
-              <w:t>d.</w:t>
-            </w:r>
-            <w:r>
-              <w:rPr>
-                <w:rFonts w:ascii="Courier New" w:hAnsi="Courier New"/>
-                <w:b/>
-                <w:spacing w:val="-20"/>
-              </w:rPr>
               <w:t>LicenceHolderCompany</w:t>
             </w:r>
-            <w:proofErr w:type="spellEnd"/>
-            <w:proofErr w:type="gramEnd"/>
             <w:r>
               <w:rPr>
                 <w:rFonts w:ascii="Courier New" w:hAnsi="Courier New"/>
@@ -463,25 +408,7 @@
                 <w:rFonts w:ascii="Courier New" w:hAnsi="Courier New"/>
                 <w:b/>
               </w:rPr>
-              <w:t>{</w:t>
-            </w:r>
-            <w:proofErr w:type="spellStart"/>
-            <w:proofErr w:type="gramStart"/>
-            <w:r>
-              <w:rPr>
-                <w:rFonts w:ascii="Courier New" w:hAnsi="Courier New"/>
-                <w:b/>
-              </w:rPr>
-              <w:t>d.MailingAddress</w:t>
-            </w:r>
-            <w:proofErr w:type="spellEnd"/>
-            <w:proofErr w:type="gramEnd"/>
-            <w:r>
-              <w:rPr>
-                <w:rFonts w:ascii="Courier New" w:hAnsi="Courier New"/>
-                <w:b/>
-              </w:rPr>
-              <w:t>}</w:t>
+              <w:t>{d.MailingAddress}</w:t>
             </w:r>
           </w:p>
         </w:tc>
@@ -543,25 +470,7 @@
                 <w:rFonts w:ascii="Courier New" w:hAnsi="Courier New"/>
                 <w:b/>
               </w:rPr>
-              <w:t>{</w:t>
-            </w:r>
-            <w:proofErr w:type="spellStart"/>
-            <w:proofErr w:type="gramStart"/>
-            <w:r>
-              <w:rPr>
-                <w:rFonts w:ascii="Courier New" w:hAnsi="Courier New"/>
-                <w:b/>
-              </w:rPr>
-              <w:t>d.MailingCity</w:t>
-            </w:r>
-            <w:proofErr w:type="spellEnd"/>
-            <w:proofErr w:type="gramEnd"/>
-            <w:r>
-              <w:rPr>
-                <w:rFonts w:ascii="Courier New" w:hAnsi="Courier New"/>
-                <w:b/>
-              </w:rPr>
-              <w:t>}</w:t>
+              <w:t>{d.MailingCity}</w:t>
             </w:r>
             <w:r>
               <w:rPr>
@@ -575,23 +484,7 @@
                 <w:rFonts w:ascii="Courier New" w:hAnsi="Courier New"/>
                 <w:b/>
               </w:rPr>
-              <w:t>{</w:t>
-            </w:r>
-            <w:proofErr w:type="spellStart"/>
-            <w:r>
-              <w:rPr>
-                <w:rFonts w:ascii="Courier New" w:hAnsi="Courier New"/>
-                <w:b/>
-              </w:rPr>
-              <w:t>d.MailingProv</w:t>
-            </w:r>
-            <w:proofErr w:type="spellEnd"/>
-            <w:r>
-              <w:rPr>
-                <w:rFonts w:ascii="Courier New" w:hAnsi="Courier New"/>
-                <w:b/>
-              </w:rPr>
-              <w:t>}</w:t>
+              <w:t>{d.MailingProv}</w:t>
             </w:r>
           </w:p>
         </w:tc>
@@ -618,35 +511,15 @@
                 <w:b/>
                 <w:spacing w:val="-20"/>
               </w:rPr>
-              <w:t>{</w:t>
+              <w:t>{d.</w:t>
             </w:r>
-            <w:proofErr w:type="spellStart"/>
-            <w:proofErr w:type="gramStart"/>
             <w:r>
               <w:rPr>
                 <w:rFonts w:ascii="Courier New" w:hAnsi="Courier New"/>
                 <w:b/>
                 <w:spacing w:val="-20"/>
               </w:rPr>
-              <w:t>d.</w:t>
-            </w:r>
-            <w:r>
-              <w:rPr>
-                <w:rFonts w:ascii="Courier New" w:hAnsi="Courier New"/>
-                <w:b/>
-                <w:spacing w:val="-20"/>
-              </w:rPr>
-              <w:t>Email</w:t>
-            </w:r>
-            <w:proofErr w:type="spellEnd"/>
-            <w:proofErr w:type="gramEnd"/>
-            <w:r>
-              <w:rPr>
-                <w:rFonts w:ascii="Courier New" w:hAnsi="Courier New"/>
-                <w:b/>
-                <w:spacing w:val="-20"/>
-              </w:rPr>
-              <w:t>}</w:t>
+              <w:t>Email}</w:t>
             </w:r>
           </w:p>
         </w:tc>
@@ -690,19 +563,15 @@
                 <w:rFonts w:ascii="Courier New" w:hAnsi="Courier New"/>
                 <w:b/>
               </w:rPr>
-              <w:t>{</w:t>
+              <w:t>{d.</w:t>
             </w:r>
-            <w:proofErr w:type="spellStart"/>
-            <w:proofErr w:type="gramStart"/>
             <w:r>
               <w:rPr>
                 <w:rFonts w:ascii="Courier New" w:hAnsi="Courier New"/>
                 <w:b/>
               </w:rPr>
-              <w:t>d.Postcode</w:t>
+              <w:t>PostCode</w:t>
             </w:r>
-            <w:proofErr w:type="spellEnd"/>
-            <w:proofErr w:type="gramEnd"/>
             <w:r>
               <w:rPr>
                 <w:rFonts w:ascii="Courier New" w:hAnsi="Courier New"/>
@@ -848,52 +717,56 @@
         <w:rPr>
           <w:rFonts w:ascii="Courier New" w:hAnsi="Courier New"/>
         </w:rPr>
+        <w:t>{d.</w:t>
+      </w:r>
+      <w:r>
+        <w:rPr>
+          <w:rFonts w:ascii="Courier New" w:hAnsi="Courier New"/>
+        </w:rPr>
+        <w:t>ApiarySites[i].RegistrationNum</w:t>
+      </w:r>
+      <w:r>
+        <w:rPr>
+          <w:rFonts w:ascii="Courier New" w:hAnsi="Courier New"/>
+        </w:rPr>
+        <w:t>}</w:t>
+      </w:r>
+      <w:r>
+        <w:rPr>
+          <w:rFonts w:ascii="Courier New" w:hAnsi="Courier New"/>
+        </w:rPr>
+        <w:tab/>
+      </w:r>
+      <w:r>
+        <w:rPr>
+          <w:rFonts w:ascii="Courier New" w:hAnsi="Courier New"/>
+        </w:rPr>
         <w:t>{</w:t>
       </w:r>
-      <w:proofErr w:type="spellStart"/>
-      <w:proofErr w:type="gramStart"/>
-      <w:r>
-        <w:rPr>
-          <w:rFonts w:ascii="Courier New" w:hAnsi="Courier New"/>
-        </w:rPr>
-        <w:t>d.</w:t>
-      </w:r>
-      <w:r>
-        <w:rPr>
-          <w:rFonts w:ascii="Courier New" w:hAnsi="Courier New"/>
-        </w:rPr>
-        <w:t>ApiarySites</w:t>
-      </w:r>
-      <w:proofErr w:type="spellEnd"/>
-      <w:proofErr w:type="gramEnd"/>
-      <w:r>
-        <w:rPr>
-          <w:rFonts w:ascii="Courier New" w:hAnsi="Courier New"/>
-        </w:rPr>
-        <w:t>[</w:t>
-      </w:r>
-      <w:proofErr w:type="spellStart"/>
-      <w:r>
-        <w:rPr>
-          <w:rFonts w:ascii="Courier New" w:hAnsi="Courier New"/>
-        </w:rPr>
-        <w:t>i</w:t>
-      </w:r>
-      <w:proofErr w:type="spellEnd"/>
-      <w:r>
-        <w:rPr>
-          <w:rFonts w:ascii="Courier New" w:hAnsi="Courier New"/>
-        </w:rPr>
-        <w:t>].</w:t>
-      </w:r>
-      <w:proofErr w:type="spellStart"/>
-      <w:r>
-        <w:rPr>
-          <w:rFonts w:ascii="Courier New" w:hAnsi="Courier New"/>
-        </w:rPr>
-        <w:t>RegistrationNum</w:t>
-      </w:r>
-      <w:proofErr w:type="spellEnd"/>
+      <w:r>
+        <w:rPr>
+          <w:rFonts w:ascii="Courier New" w:hAnsi="Courier New"/>
+        </w:rPr>
+        <w:t>d.ApiarySites[i].Address}</w:t>
+      </w:r>
+      <w:r>
+        <w:rPr>
+          <w:rFonts w:ascii="Courier New" w:hAnsi="Courier New"/>
+        </w:rPr>
+        <w:tab/>
+      </w:r>
+      <w:r>
+        <w:rPr>
+          <w:rFonts w:ascii="Courier New" w:hAnsi="Courier New"/>
+        </w:rPr>
+        <w:t>{d.ApiarySites[i]</w:t>
+      </w:r>
+      <w:r>
+        <w:rPr>
+          <w:rFonts w:ascii="Courier New" w:hAnsi="Courier New"/>
+        </w:rPr>
+        <w:t>.City</w:t>
+      </w:r>
       <w:r>
         <w:rPr>
           <w:rFonts w:ascii="Courier New" w:hAnsi="Courier New"/>
@@ -904,36 +777,68 @@
         <w:rPr>
           <w:rFonts w:ascii="Courier New" w:hAnsi="Courier New"/>
         </w:rPr>
+        <w:br/>
+      </w:r>
+      <w:r>
+        <w:rPr>
+          <w:rFonts w:ascii="Courier New" w:hAnsi="Courier New"/>
+        </w:rPr>
+        <w:t>{d.ApiarySites[i].RegDate}</w:t>
+      </w:r>
+      <w:r>
+        <w:rPr>
+          <w:rFonts w:ascii="Courier New" w:hAnsi="Courier New"/>
+        </w:rPr>
+        <w:br/>
+      </w:r>
+      <w:r>
+        <w:rPr>
+          <w:rFonts w:ascii="Courier New" w:hAnsi="Courier New"/>
+        </w:rPr>
+        <w:br/>
+      </w:r>
+      <w:r>
+        <w:rPr>
+          <w:rFonts w:ascii="Courier New" w:hAnsi="Courier New"/>
+        </w:rPr>
+        <w:br/>
+      </w:r>
+      <w:r>
+        <w:rPr>
+          <w:rFonts w:ascii="Courier New" w:hAnsi="Courier New"/>
+        </w:rPr>
+        <w:t>{d.ApiarySites[i</w:t>
+      </w:r>
+      <w:r>
+        <w:rPr>
+          <w:rFonts w:ascii="Courier New" w:hAnsi="Courier New"/>
+        </w:rPr>
+        <w:t>+1</w:t>
+      </w:r>
+      <w:r>
+        <w:rPr>
+          <w:rFonts w:ascii="Courier New" w:hAnsi="Courier New"/>
+        </w:rPr>
+        <w:t>].RegistrationNum}</w:t>
+      </w:r>
+      <w:r>
+        <w:rPr>
+          <w:rFonts w:ascii="Courier New" w:hAnsi="Courier New"/>
+        </w:rPr>
         <w:tab/>
       </w:r>
       <w:r>
         <w:rPr>
           <w:rFonts w:ascii="Courier New" w:hAnsi="Courier New"/>
         </w:rPr>
-        <w:t>{</w:t>
-      </w:r>
-      <w:proofErr w:type="spellStart"/>
-      <w:r>
-        <w:rPr>
-          <w:rFonts w:ascii="Courier New" w:hAnsi="Courier New"/>
-        </w:rPr>
-        <w:t>d.ApiarySites</w:t>
-      </w:r>
-      <w:proofErr w:type="spellEnd"/>
-      <w:r>
-        <w:rPr>
-          <w:rFonts w:ascii="Courier New" w:hAnsi="Courier New"/>
-        </w:rPr>
-        <w:t>[</w:t>
-      </w:r>
-      <w:proofErr w:type="spellStart"/>
-      <w:r>
-        <w:rPr>
-          <w:rFonts w:ascii="Courier New" w:hAnsi="Courier New"/>
-        </w:rPr>
-        <w:t>i</w:t>
-      </w:r>
-      <w:proofErr w:type="spellEnd"/>
+        <w:t>{d.ApiarySites[i</w:t>
+      </w:r>
+      <w:r>
+        <w:rPr>
+          <w:rFonts w:ascii="Courier New" w:hAnsi="Courier New"/>
+        </w:rPr>
+        <w:t>+1</w:t>
+      </w:r>
       <w:r>
         <w:rPr>
           <w:rFonts w:ascii="Courier New" w:hAnsi="Courier New"/>
@@ -950,139 +855,26 @@
         <w:rPr>
           <w:rFonts w:ascii="Courier New" w:hAnsi="Courier New"/>
         </w:rPr>
-        <w:t>{</w:t>
-      </w:r>
-      <w:proofErr w:type="spellStart"/>
-      <w:r>
-        <w:rPr>
-          <w:rFonts w:ascii="Courier New" w:hAnsi="Courier New"/>
-        </w:rPr>
-        <w:t>d.ApiarySites</w:t>
-      </w:r>
-      <w:proofErr w:type="spellEnd"/>
-      <w:r>
-        <w:rPr>
-          <w:rFonts w:ascii="Courier New" w:hAnsi="Courier New"/>
-        </w:rPr>
-        <w:t>[</w:t>
-      </w:r>
-      <w:proofErr w:type="spellStart"/>
-      <w:r>
-        <w:rPr>
-          <w:rFonts w:ascii="Courier New" w:hAnsi="Courier New"/>
-        </w:rPr>
-        <w:t>i</w:t>
-      </w:r>
-      <w:proofErr w:type="spellEnd"/>
-      <w:r>
-        <w:rPr>
-          <w:rFonts w:ascii="Courier New" w:hAnsi="Courier New"/>
-        </w:rPr>
-        <w:t>]</w:t>
-      </w:r>
-      <w:r>
-        <w:rPr>
-          <w:rFonts w:ascii="Courier New" w:hAnsi="Courier New"/>
-        </w:rPr>
-        <w:t>.City</w:t>
-      </w:r>
-      <w:r>
-        <w:rPr>
-          <w:rFonts w:ascii="Courier New" w:hAnsi="Courier New"/>
-        </w:rPr>
-        <w:t>}</w:t>
+        <w:t>{d.ApiarySites[i</w:t>
+      </w:r>
+      <w:r>
+        <w:rPr>
+          <w:rFonts w:ascii="Courier New" w:hAnsi="Courier New"/>
+        </w:rPr>
+        <w:t>+1</w:t>
+      </w:r>
+      <w:r>
+        <w:rPr>
+          <w:rFonts w:ascii="Courier New" w:hAnsi="Courier New"/>
+        </w:rPr>
+        <w:t>].City}</w:t>
       </w:r>
       <w:r>
         <w:rPr>
           <w:rFonts w:ascii="Courier New" w:hAnsi="Courier New"/>
         </w:rPr>
         <w:br/>
-      </w:r>
-      <w:r>
-        <w:rPr>
-          <w:rFonts w:ascii="Courier New" w:hAnsi="Courier New"/>
-        </w:rPr>
-        <w:t>{</w:t>
-      </w:r>
-      <w:proofErr w:type="spellStart"/>
-      <w:r>
-        <w:rPr>
-          <w:rFonts w:ascii="Courier New" w:hAnsi="Courier New"/>
-        </w:rPr>
-        <w:t>d.ApiarySites</w:t>
-      </w:r>
-      <w:proofErr w:type="spellEnd"/>
-      <w:r>
-        <w:rPr>
-          <w:rFonts w:ascii="Courier New" w:hAnsi="Courier New"/>
-        </w:rPr>
-        <w:t>[</w:t>
-      </w:r>
-      <w:proofErr w:type="spellStart"/>
-      <w:r>
-        <w:rPr>
-          <w:rFonts w:ascii="Courier New" w:hAnsi="Courier New"/>
-        </w:rPr>
-        <w:t>i</w:t>
-      </w:r>
-      <w:proofErr w:type="spellEnd"/>
-      <w:r>
-        <w:rPr>
-          <w:rFonts w:ascii="Courier New" w:hAnsi="Courier New"/>
-        </w:rPr>
-        <w:t>].</w:t>
-      </w:r>
-      <w:proofErr w:type="spellStart"/>
-      <w:r>
-        <w:rPr>
-          <w:rFonts w:ascii="Courier New" w:hAnsi="Courier New"/>
-        </w:rPr>
-        <w:t>RegDate</w:t>
-      </w:r>
-      <w:proofErr w:type="spellEnd"/>
-      <w:r>
-        <w:rPr>
-          <w:rFonts w:ascii="Courier New" w:hAnsi="Courier New"/>
-        </w:rPr>
-        <w:t>}</w:t>
-      </w:r>
-      <w:r>
-        <w:rPr>
-          <w:rFonts w:ascii="Courier New" w:hAnsi="Courier New"/>
-        </w:rPr>
-        <w:br/>
-      </w:r>
-      <w:r>
-        <w:rPr>
-          <w:rFonts w:ascii="Courier New" w:hAnsi="Courier New"/>
-        </w:rPr>
-        <w:br/>
-      </w:r>
-      <w:r>
-        <w:rPr>
-          <w:rFonts w:ascii="Courier New" w:hAnsi="Courier New"/>
-        </w:rPr>
-        <w:br/>
-      </w:r>
-      <w:r>
-        <w:rPr>
-          <w:rFonts w:ascii="Courier New" w:hAnsi="Courier New"/>
-        </w:rPr>
-        <w:t>{</w:t>
-      </w:r>
-      <w:proofErr w:type="spellStart"/>
-      <w:r>
-        <w:rPr>
-          <w:rFonts w:ascii="Courier New" w:hAnsi="Courier New"/>
-        </w:rPr>
-        <w:t>d.ApiarySites</w:t>
-      </w:r>
-      <w:proofErr w:type="spellEnd"/>
-      <w:r>
-        <w:rPr>
-          <w:rFonts w:ascii="Courier New" w:hAnsi="Courier New"/>
-        </w:rPr>
-        <w:t>[i</w:t>
+        <w:t>{d.ApiarySites[i</w:t>
       </w:r>
       <w:r>
         <w:rPr>
@@ -1094,144 +886,7 @@
         <w:rPr>
           <w:rFonts w:ascii="Courier New" w:hAnsi="Courier New"/>
         </w:rPr>
-        <w:t>].</w:t>
-      </w:r>
-      <w:proofErr w:type="spellStart"/>
-      <w:r>
-        <w:rPr>
-          <w:rFonts w:ascii="Courier New" w:hAnsi="Courier New"/>
-        </w:rPr>
-        <w:t>RegistrationNum</w:t>
-      </w:r>
-      <w:proofErr w:type="spellEnd"/>
-      <w:r>
-        <w:rPr>
-          <w:rFonts w:ascii="Courier New" w:hAnsi="Courier New"/>
-        </w:rPr>
-        <w:t>}</w:t>
-      </w:r>
-      <w:r>
-        <w:rPr>
-          <w:rFonts w:ascii="Courier New" w:hAnsi="Courier New"/>
-        </w:rPr>
-        <w:tab/>
-      </w:r>
-      <w:r>
-        <w:rPr>
-          <w:rFonts w:ascii="Courier New" w:hAnsi="Courier New"/>
-        </w:rPr>
-        <w:t>{</w:t>
-      </w:r>
-      <w:proofErr w:type="spellStart"/>
-      <w:r>
-        <w:rPr>
-          <w:rFonts w:ascii="Courier New" w:hAnsi="Courier New"/>
-        </w:rPr>
-        <w:t>d.ApiarySites</w:t>
-      </w:r>
-      <w:proofErr w:type="spellEnd"/>
-      <w:r>
-        <w:rPr>
-          <w:rFonts w:ascii="Courier New" w:hAnsi="Courier New"/>
-        </w:rPr>
-        <w:t>[i</w:t>
-      </w:r>
-      <w:r>
-        <w:rPr>
-          <w:rFonts w:ascii="Courier New" w:hAnsi="Courier New"/>
-        </w:rPr>
-        <w:t>+1</w:t>
-      </w:r>
-      <w:r>
-        <w:rPr>
-          <w:rFonts w:ascii="Courier New" w:hAnsi="Courier New"/>
-        </w:rPr>
-        <w:t>].Address}</w:t>
-      </w:r>
-      <w:r>
-        <w:rPr>
-          <w:rFonts w:ascii="Courier New" w:hAnsi="Courier New"/>
-        </w:rPr>
-        <w:tab/>
-      </w:r>
-      <w:r>
-        <w:rPr>
-          <w:rFonts w:ascii="Courier New" w:hAnsi="Courier New"/>
-        </w:rPr>
-        <w:t>{</w:t>
-      </w:r>
-      <w:proofErr w:type="spellStart"/>
-      <w:r>
-        <w:rPr>
-          <w:rFonts w:ascii="Courier New" w:hAnsi="Courier New"/>
-        </w:rPr>
-        <w:t>d.ApiarySites</w:t>
-      </w:r>
-      <w:proofErr w:type="spellEnd"/>
-      <w:r>
-        <w:rPr>
-          <w:rFonts w:ascii="Courier New" w:hAnsi="Courier New"/>
-        </w:rPr>
-        <w:t>[i</w:t>
-      </w:r>
-      <w:r>
-        <w:rPr>
-          <w:rFonts w:ascii="Courier New" w:hAnsi="Courier New"/>
-        </w:rPr>
-        <w:t>+1</w:t>
-      </w:r>
-      <w:r>
-        <w:rPr>
-          <w:rFonts w:ascii="Courier New" w:hAnsi="Courier New"/>
-        </w:rPr>
-        <w:t>].City}</w:t>
-      </w:r>
-      <w:r>
-        <w:rPr>
-          <w:rFonts w:ascii="Courier New" w:hAnsi="Courier New"/>
-        </w:rPr>
-        <w:br/>
-        <w:t>{</w:t>
-      </w:r>
-      <w:proofErr w:type="spellStart"/>
-      <w:r>
-        <w:rPr>
-          <w:rFonts w:ascii="Courier New" w:hAnsi="Courier New"/>
-        </w:rPr>
-        <w:t>d.ApiarySites</w:t>
-      </w:r>
-      <w:proofErr w:type="spellEnd"/>
-      <w:r>
-        <w:rPr>
-          <w:rFonts w:ascii="Courier New" w:hAnsi="Courier New"/>
-        </w:rPr>
-        <w:t>[i</w:t>
-      </w:r>
-      <w:r>
-        <w:rPr>
-          <w:rFonts w:ascii="Courier New" w:hAnsi="Courier New"/>
-        </w:rPr>
-        <w:t>+1</w:t>
-      </w:r>
-      <w:r>
-        <w:rPr>
-          <w:rFonts w:ascii="Courier New" w:hAnsi="Courier New"/>
-        </w:rPr>
-        <w:t>].</w:t>
-      </w:r>
-      <w:proofErr w:type="spellStart"/>
-      <w:r>
-        <w:rPr>
-          <w:rFonts w:ascii="Courier New" w:hAnsi="Courier New"/>
-        </w:rPr>
-        <w:t>RegDate</w:t>
-      </w:r>
-      <w:proofErr w:type="spellEnd"/>
-      <w:r>
-        <w:rPr>
-          <w:rFonts w:ascii="Courier New" w:hAnsi="Courier New"/>
-        </w:rPr>
-        <w:t>}</w:t>
+        <w:t>].RegDate}</w:t>
       </w:r>
       <w:r>
         <w:rPr>
@@ -1376,7 +1031,7 @@
                 <v:stroke joinstyle="miter"/>
                 <v:path gradientshapeok="t" o:connecttype="rect"/>
               </v:shapetype>
-              <v:shape id="Text Box 9" o:spid="_x0000_s1026" type="#_x0000_t202" style="position:absolute;margin-left:-7.65pt;margin-top:633.6pt;width:487.55pt;height:31.3pt;z-index:251658240;visibility:visible;mso-wrap-style:square;mso-width-percent:0;mso-height-percent:0;mso-wrap-distance-left:9pt;mso-wrap-distance-top:0;mso-wrap-distance-right:9pt;mso-wrap-distance-bottom:0;mso-position-horizontal:absolute;mso-position-horizontal-relative:text;mso-position-vertical:absolute;mso-position-vertical-relative:page;mso-width-percent:0;mso-height-percent:0;mso-width-relative:page;mso-height-relative:page;v-text-anchor:top" o:gfxdata="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" o:allowincell="f" stroked="f">
+              <v:shape id="Text Box 9" o:spid="_x0000_s1026" type="#_x0000_t202" style="position:absolute;margin-left:-7.65pt;margin-top:633.6pt;width:487.55pt;height:31.3pt;z-index:251658240;visibility:visible;mso-wrap-style:square;mso-width-percent:0;mso-height-percent:0;mso-wrap-distance-left:9pt;mso-wrap-distance-top:0;mso-wrap-distance-right:9pt;mso-wrap-distance-bottom:0;mso-position-horizontal:absolute;mso-position-horizontal-relative:text;mso-position-vertical:absolute;mso-position-vertical-relative:page;mso-width-percent:0;mso-height-percent:0;mso-width-relative:page;mso-height-relative:page;v-text-anchor:top" o:gfxdata="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" o:allowincell="f" stroked="f">
                 <v:path arrowok="t"/>
                 <v:textbox>
                   <w:txbxContent>
@@ -1492,7 +1147,7 @@
           </mc:Choice>
           <mc:Fallback>
             <w:pict>
-              <v:shape w14:anchorId="2AD1E9BD" id="Text Box 8" o:spid="_x0000_s1027" type="#_x0000_t202" style="position:absolute;margin-left:-3.6pt;margin-top:633.6pt;width:484.65pt;height:31.3pt;z-index:251657216;visibility:visible;mso-wrap-style:square;mso-width-percent:0;mso-height-percent:0;mso-wrap-distance-left:9pt;mso-wrap-distance-top:0;mso-wrap-distance-right:9pt;mso-wrap-distance-bottom:0;mso-position-horizontal:absolute;mso-position-horizontal-relative:text;mso-position-vertical:absolute;mso-position-vertical-relative:page;mso-width-percent:0;mso-height-percent:0;mso-width-relative:page;mso-height-relative:page;v-text-anchor:top" o:gfxdata="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" o:allowincell="f" stroked="f">
+              <v:shape w14:anchorId="2AD1E9BD" id="Text Box 8" o:spid="_x0000_s1027" type="#_x0000_t202" style="position:absolute;margin-left:-3.6pt;margin-top:633.6pt;width:484.65pt;height:31.3pt;z-index:251657216;visibility:visible;mso-wrap-style:square;mso-width-percent:0;mso-height-percent:0;mso-wrap-distance-left:9pt;mso-wrap-distance-top:0;mso-wrap-distance-right:9pt;mso-wrap-distance-bottom:0;mso-position-horizontal:absolute;mso-position-horizontal-relative:text;mso-position-vertical:absolute;mso-position-vertical-relative:page;mso-width-percent:0;mso-height-percent:0;mso-width-relative:page;mso-height-relative:page;v-text-anchor:top" o:gfxdata="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" o:allowincell="f" stroked="f">
                 <v:path arrowok="t"/>
                 <v:textbox>
                   <w:txbxContent>
@@ -1524,7 +1179,6 @@
         </w:rPr>
         <w:t>{</w:t>
       </w:r>
-      <w:proofErr w:type="spellStart"/>
       <w:proofErr w:type="gramStart"/>
       <w:r>
         <w:rPr>
@@ -1538,7 +1192,6 @@
         </w:rPr>
         <w:t>TotalColonies</w:t>
       </w:r>
-      <w:proofErr w:type="spellEnd"/>
       <w:proofErr w:type="gramEnd"/>
       <w:r>
         <w:rPr>
@@ -1608,7 +1261,6 @@
         <w:sz w:val="18"/>
       </w:rPr>
     </w:pPr>
-    <w:proofErr w:type="spellStart"/>
     <w:r>
       <w:rPr>
         <w:rFonts w:ascii="Courier New" w:hAnsi="Courier New"/>
@@ -1616,37 +1268,7 @@
         <w:spacing w:val="-20"/>
         <w:sz w:val="18"/>
       </w:rPr>
-      <w:t>i</w:t>
-    </w:r>
-    <w:proofErr w:type="spellEnd"/>
-    <w:r>
-      <w:rPr>
-        <w:rFonts w:ascii="Courier New" w:hAnsi="Courier New"/>
-        <w:smallCaps/>
-        <w:spacing w:val="-20"/>
-        <w:sz w:val="18"/>
-      </w:rPr>
-      <w:t xml:space="preserve"> hereby certify the above-described location(s) to be duly registered under the bee act, chapter 27, </w:t>
-    </w:r>
-    <w:proofErr w:type="spellStart"/>
-    <w:r>
-      <w:rPr>
-        <w:rFonts w:ascii="Courier New" w:hAnsi="Courier New"/>
-        <w:smallCaps/>
-        <w:spacing w:val="-20"/>
-        <w:sz w:val="18"/>
-      </w:rPr>
-      <w:t>r.s.</w:t>
-    </w:r>
-    <w:proofErr w:type="spellEnd"/>
-    <w:r>
-      <w:rPr>
-        <w:rFonts w:ascii="Courier New" w:hAnsi="Courier New"/>
-        <w:smallCaps/>
-        <w:spacing w:val="-20"/>
-        <w:sz w:val="18"/>
-      </w:rPr>
-      <w:t xml:space="preserve"> 1979</w:t>
+      <w:t>i hereby certify the above-described location(s) to be duly registered under the bee act, chapter 27, r.s. 1979</w:t>
     </w:r>
   </w:p>
   <w:p>
@@ -1739,27 +1361,7 @@
         <w:sz w:val="22"/>
       </w:rPr>
       <w:tab/>
-      <w:t xml:space="preserve">Paul van </w:t>
-    </w:r>
-    <w:proofErr w:type="spellStart"/>
-    <w:r>
-      <w:rPr>
-        <w:rFonts w:ascii="Courier New" w:hAnsi="Courier New"/>
-        <w:b/>
-        <w:spacing w:val="-20"/>
-        <w:sz w:val="22"/>
-      </w:rPr>
-      <w:t>Westendorp</w:t>
-    </w:r>
-    <w:proofErr w:type="spellEnd"/>
-    <w:r>
-      <w:rPr>
-        <w:rFonts w:ascii="Courier New" w:hAnsi="Courier New"/>
-        <w:b/>
-        <w:spacing w:val="-20"/>
-        <w:sz w:val="22"/>
-      </w:rPr>
-      <w:t>,</w:t>
+      <w:t>Paul van Westendorp,</w:t>
     </w:r>
   </w:p>
   <w:p>
@@ -1821,7 +1423,7 @@
         <w:spacing w:val="-20"/>
         <w:sz w:val="22"/>
       </w:rPr>
-      <w:t>2021-04-08</w:t>
+      <w:t>2021-04-21</w:t>
     </w:r>
     <w:r>
       <w:rPr>

</xml_diff>